<commit_message>
css selectors & properties
</commit_message>
<xml_diff>
--- a/django.docx
+++ b/django.docx
@@ -2332,21 +2332,7 @@
                 <w:sz w:val="24"/>
                 <w:szCs w:val="40"/>
               </w:rPr>
-              <w:t>&lt;button type=”</w:t>
-            </w:r>
-            <w:r>
-              <w:rPr>
-                <w:sz w:val="24"/>
-                <w:szCs w:val="40"/>
-              </w:rPr>
-              <w:t>submit/button/reset</w:t>
-            </w:r>
-            <w:r>
-              <w:rPr>
-                <w:sz w:val="24"/>
-                <w:szCs w:val="40"/>
-              </w:rPr>
-              <w:t>”&gt;&lt;/button&gt;</w:t>
+              <w:t>&lt;button type=”submit/button/reset”&gt;&lt;/button&gt;</w:t>
             </w:r>
           </w:p>
         </w:tc>
@@ -2472,8 +2458,988 @@
         </w:rPr>
         <w:t>: style as file</w:t>
       </w:r>
-      <w:bookmarkStart w:id="0" w:name="_GoBack"/>
-      <w:bookmarkEnd w:id="0"/>
+    </w:p>
+    <w:p>
+      <w:pPr>
+        <w:rPr>
+          <w:sz w:val="36"/>
+          <w:szCs w:val="40"/>
+        </w:rPr>
+      </w:pPr>
+    </w:p>
+    <w:p>
+      <w:pPr>
+        <w:pStyle w:val="ListParagraph"/>
+        <w:numPr>
+          <w:ilvl w:val="0"/>
+          <w:numId w:val="6"/>
+        </w:numPr>
+        <w:rPr>
+          <w:sz w:val="36"/>
+          <w:szCs w:val="40"/>
+        </w:rPr>
+      </w:pPr>
+      <w:r>
+        <w:rPr>
+          <w:sz w:val="36"/>
+          <w:szCs w:val="40"/>
+        </w:rPr>
+        <w:t>Text Properties</w:t>
+      </w:r>
+    </w:p>
+    <w:p>
+      <w:pPr>
+        <w:pStyle w:val="ListParagraph"/>
+        <w:numPr>
+          <w:ilvl w:val="0"/>
+          <w:numId w:val="6"/>
+        </w:numPr>
+        <w:rPr>
+          <w:sz w:val="36"/>
+          <w:szCs w:val="40"/>
+        </w:rPr>
+      </w:pPr>
+      <w:r>
+        <w:rPr>
+          <w:sz w:val="36"/>
+          <w:szCs w:val="40"/>
+        </w:rPr>
+        <w:t>Box Properties</w:t>
+      </w:r>
+    </w:p>
+    <w:p>
+      <w:pPr>
+        <w:pStyle w:val="ListParagraph"/>
+        <w:rPr>
+          <w:sz w:val="36"/>
+          <w:szCs w:val="40"/>
+        </w:rPr>
+      </w:pPr>
+      <w:proofErr w:type="gramStart"/>
+      <w:r>
+        <w:rPr>
+          <w:sz w:val="36"/>
+          <w:szCs w:val="40"/>
+        </w:rPr>
+        <w:t>height</w:t>
+      </w:r>
+      <w:proofErr w:type="gramEnd"/>
+      <w:r>
+        <w:rPr>
+          <w:sz w:val="36"/>
+          <w:szCs w:val="40"/>
+        </w:rPr>
+        <w:t xml:space="preserve">, width, background, border, border-radius, margin, padding </w:t>
+      </w:r>
+    </w:p>
+    <w:p>
+      <w:pPr>
+        <w:pStyle w:val="ListParagraph"/>
+        <w:numPr>
+          <w:ilvl w:val="0"/>
+          <w:numId w:val="6"/>
+        </w:numPr>
+        <w:rPr>
+          <w:sz w:val="36"/>
+          <w:szCs w:val="40"/>
+        </w:rPr>
+      </w:pPr>
+      <w:r>
+        <w:rPr>
+          <w:sz w:val="36"/>
+          <w:szCs w:val="40"/>
+        </w:rPr>
+        <w:t xml:space="preserve">Floating &amp; Positioning </w:t>
+      </w:r>
+    </w:p>
+    <w:p>
+      <w:pPr>
+        <w:pStyle w:val="ListParagraph"/>
+        <w:rPr>
+          <w:sz w:val="36"/>
+          <w:szCs w:val="40"/>
+        </w:rPr>
+      </w:pPr>
+      <w:proofErr w:type="gramStart"/>
+      <w:r>
+        <w:rPr>
+          <w:sz w:val="36"/>
+          <w:szCs w:val="40"/>
+        </w:rPr>
+        <w:t>float</w:t>
+      </w:r>
+      <w:proofErr w:type="gramEnd"/>
+      <w:r>
+        <w:rPr>
+          <w:sz w:val="36"/>
+          <w:szCs w:val="40"/>
+        </w:rPr>
+        <w:t>, clear, display,</w:t>
+      </w:r>
+      <w:r>
+        <w:rPr>
+          <w:sz w:val="36"/>
+          <w:szCs w:val="40"/>
+        </w:rPr>
+        <w:t xml:space="preserve"> </w:t>
+      </w:r>
+      <w:r>
+        <w:rPr>
+          <w:sz w:val="36"/>
+          <w:szCs w:val="40"/>
+        </w:rPr>
+        <w:t xml:space="preserve">position, </w:t>
+      </w:r>
+      <w:r>
+        <w:rPr>
+          <w:sz w:val="36"/>
+          <w:szCs w:val="40"/>
+        </w:rPr>
+        <w:t>top, right, bottom, left z-index</w:t>
+      </w:r>
+    </w:p>
+    <w:p>
+      <w:pPr>
+        <w:pStyle w:val="ListParagraph"/>
+        <w:numPr>
+          <w:ilvl w:val="0"/>
+          <w:numId w:val="6"/>
+        </w:numPr>
+        <w:rPr>
+          <w:sz w:val="36"/>
+          <w:szCs w:val="40"/>
+        </w:rPr>
+      </w:pPr>
+      <w:r>
+        <w:rPr>
+          <w:sz w:val="36"/>
+          <w:szCs w:val="40"/>
+        </w:rPr>
+        <w:t>Transform, transition, animation</w:t>
+      </w:r>
+    </w:p>
+    <w:p>
+      <w:pPr>
+        <w:rPr>
+          <w:sz w:val="36"/>
+          <w:szCs w:val="40"/>
+        </w:rPr>
+      </w:pPr>
+    </w:p>
+    <w:p>
+      <w:pPr>
+        <w:rPr>
+          <w:sz w:val="36"/>
+          <w:szCs w:val="40"/>
+        </w:rPr>
+      </w:pPr>
+    </w:p>
+    <w:p>
+      <w:pPr>
+        <w:rPr>
+          <w:sz w:val="36"/>
+          <w:szCs w:val="40"/>
+        </w:rPr>
+      </w:pPr>
+    </w:p>
+    <w:p>
+      <w:pPr>
+        <w:rPr>
+          <w:sz w:val="36"/>
+          <w:szCs w:val="40"/>
+        </w:rPr>
+      </w:pPr>
+    </w:p>
+    <w:p>
+      <w:pPr>
+        <w:rPr>
+          <w:sz w:val="36"/>
+          <w:szCs w:val="40"/>
+        </w:rPr>
+      </w:pPr>
+    </w:p>
+    <w:p>
+      <w:pPr>
+        <w:rPr>
+          <w:sz w:val="36"/>
+          <w:szCs w:val="40"/>
+        </w:rPr>
+      </w:pPr>
+    </w:p>
+    <w:p>
+      <w:pPr>
+        <w:rPr>
+          <w:sz w:val="36"/>
+          <w:szCs w:val="40"/>
+        </w:rPr>
+      </w:pPr>
+    </w:p>
+    <w:p>
+      <w:pPr>
+        <w:rPr>
+          <w:sz w:val="36"/>
+          <w:szCs w:val="40"/>
+        </w:rPr>
+      </w:pPr>
+    </w:p>
+    <w:p>
+      <w:pPr>
+        <w:rPr>
+          <w:sz w:val="36"/>
+          <w:szCs w:val="40"/>
+        </w:rPr>
+      </w:pPr>
+    </w:p>
+    <w:tbl>
+      <w:tblPr>
+        <w:tblStyle w:val="TableGrid"/>
+        <w:tblW w:w="0" w:type="auto"/>
+        <w:tblLook w:val="04A0" w:firstRow="1" w:lastRow="0" w:firstColumn="1" w:lastColumn="0" w:noHBand="0" w:noVBand="1"/>
+      </w:tblPr>
+      <w:tblGrid>
+        <w:gridCol w:w="3055"/>
+        <w:gridCol w:w="6295"/>
+      </w:tblGrid>
+      <w:tr>
+        <w:tc>
+          <w:tcPr>
+            <w:tcW w:w="3055" w:type="dxa"/>
+          </w:tcPr>
+          <w:p>
+            <w:pPr>
+              <w:rPr>
+                <w:sz w:val="32"/>
+                <w:szCs w:val="40"/>
+              </w:rPr>
+            </w:pPr>
+            <w:r>
+              <w:rPr>
+                <w:sz w:val="32"/>
+                <w:szCs w:val="40"/>
+              </w:rPr>
+              <w:lastRenderedPageBreak/>
+              <w:t>Universal</w:t>
+            </w:r>
+          </w:p>
+        </w:tc>
+        <w:tc>
+          <w:tcPr>
+            <w:tcW w:w="6295" w:type="dxa"/>
+          </w:tcPr>
+          <w:p>
+            <w:pPr>
+              <w:rPr>
+                <w:sz w:val="32"/>
+                <w:szCs w:val="40"/>
+              </w:rPr>
+            </w:pPr>
+            <w:r>
+              <w:rPr>
+                <w:sz w:val="32"/>
+                <w:szCs w:val="40"/>
+              </w:rPr>
+              <w:t>*{}</w:t>
+            </w:r>
+          </w:p>
+        </w:tc>
+      </w:tr>
+      <w:tr>
+        <w:tc>
+          <w:tcPr>
+            <w:tcW w:w="3055" w:type="dxa"/>
+          </w:tcPr>
+          <w:p>
+            <w:pPr>
+              <w:rPr>
+                <w:sz w:val="32"/>
+                <w:szCs w:val="40"/>
+              </w:rPr>
+            </w:pPr>
+            <w:r>
+              <w:rPr>
+                <w:sz w:val="32"/>
+                <w:szCs w:val="40"/>
+              </w:rPr>
+              <w:t>Tag selector</w:t>
+            </w:r>
+          </w:p>
+        </w:tc>
+        <w:tc>
+          <w:tcPr>
+            <w:tcW w:w="6295" w:type="dxa"/>
+          </w:tcPr>
+          <w:p>
+            <w:pPr>
+              <w:rPr>
+                <w:sz w:val="32"/>
+                <w:szCs w:val="40"/>
+              </w:rPr>
+            </w:pPr>
+            <w:r>
+              <w:rPr>
+                <w:sz w:val="32"/>
+                <w:szCs w:val="40"/>
+              </w:rPr>
+              <w:t>P{}    h1{}</w:t>
+            </w:r>
+          </w:p>
+        </w:tc>
+      </w:tr>
+      <w:tr>
+        <w:tc>
+          <w:tcPr>
+            <w:tcW w:w="3055" w:type="dxa"/>
+          </w:tcPr>
+          <w:p>
+            <w:pPr>
+              <w:rPr>
+                <w:sz w:val="32"/>
+                <w:szCs w:val="40"/>
+              </w:rPr>
+            </w:pPr>
+            <w:r>
+              <w:rPr>
+                <w:sz w:val="32"/>
+                <w:szCs w:val="40"/>
+              </w:rPr>
+              <w:t>Id Selector</w:t>
+            </w:r>
+          </w:p>
+        </w:tc>
+        <w:tc>
+          <w:tcPr>
+            <w:tcW w:w="6295" w:type="dxa"/>
+          </w:tcPr>
+          <w:p>
+            <w:pPr>
+              <w:rPr>
+                <w:sz w:val="32"/>
+                <w:szCs w:val="40"/>
+              </w:rPr>
+            </w:pPr>
+            <w:r>
+              <w:rPr>
+                <w:sz w:val="32"/>
+                <w:szCs w:val="40"/>
+              </w:rPr>
+              <w:t>#</w:t>
+            </w:r>
+            <w:proofErr w:type="spellStart"/>
+            <w:r>
+              <w:rPr>
+                <w:sz w:val="32"/>
+                <w:szCs w:val="40"/>
+              </w:rPr>
+              <w:t>id_name</w:t>
+            </w:r>
+            <w:proofErr w:type="spellEnd"/>
+            <w:r>
+              <w:rPr>
+                <w:sz w:val="32"/>
+                <w:szCs w:val="40"/>
+              </w:rPr>
+              <w:t>{}</w:t>
+            </w:r>
+          </w:p>
+        </w:tc>
+      </w:tr>
+      <w:tr>
+        <w:tc>
+          <w:tcPr>
+            <w:tcW w:w="3055" w:type="dxa"/>
+          </w:tcPr>
+          <w:p>
+            <w:pPr>
+              <w:rPr>
+                <w:sz w:val="32"/>
+                <w:szCs w:val="40"/>
+              </w:rPr>
+            </w:pPr>
+            <w:r>
+              <w:rPr>
+                <w:sz w:val="32"/>
+                <w:szCs w:val="40"/>
+              </w:rPr>
+              <w:t>Class Selector</w:t>
+            </w:r>
+          </w:p>
+        </w:tc>
+        <w:tc>
+          <w:tcPr>
+            <w:tcW w:w="6295" w:type="dxa"/>
+          </w:tcPr>
+          <w:p>
+            <w:pPr>
+              <w:rPr>
+                <w:sz w:val="32"/>
+                <w:szCs w:val="40"/>
+              </w:rPr>
+            </w:pPr>
+            <w:r>
+              <w:rPr>
+                <w:sz w:val="32"/>
+                <w:szCs w:val="40"/>
+              </w:rPr>
+              <w:t>.</w:t>
+            </w:r>
+            <w:proofErr w:type="spellStart"/>
+            <w:r>
+              <w:rPr>
+                <w:sz w:val="32"/>
+                <w:szCs w:val="40"/>
+              </w:rPr>
+              <w:t>class_name</w:t>
+            </w:r>
+            <w:proofErr w:type="spellEnd"/>
+            <w:r>
+              <w:rPr>
+                <w:sz w:val="32"/>
+                <w:szCs w:val="40"/>
+              </w:rPr>
+              <w:t>{}</w:t>
+            </w:r>
+          </w:p>
+        </w:tc>
+      </w:tr>
+      <w:tr>
+        <w:tc>
+          <w:tcPr>
+            <w:tcW w:w="3055" w:type="dxa"/>
+          </w:tcPr>
+          <w:p>
+            <w:pPr>
+              <w:rPr>
+                <w:sz w:val="32"/>
+                <w:szCs w:val="40"/>
+              </w:rPr>
+            </w:pPr>
+            <w:r>
+              <w:rPr>
+                <w:sz w:val="32"/>
+                <w:szCs w:val="40"/>
+              </w:rPr>
+              <w:t>Multiple Element Selector</w:t>
+            </w:r>
+          </w:p>
+        </w:tc>
+        <w:tc>
+          <w:tcPr>
+            <w:tcW w:w="6295" w:type="dxa"/>
+          </w:tcPr>
+          <w:p>
+            <w:pPr>
+              <w:rPr>
+                <w:sz w:val="32"/>
+                <w:szCs w:val="40"/>
+              </w:rPr>
+            </w:pPr>
+            <w:r>
+              <w:rPr>
+                <w:sz w:val="32"/>
+                <w:szCs w:val="40"/>
+              </w:rPr>
+              <w:t>P, h1, #</w:t>
+            </w:r>
+            <w:proofErr w:type="spellStart"/>
+            <w:r>
+              <w:rPr>
+                <w:sz w:val="32"/>
+                <w:szCs w:val="40"/>
+              </w:rPr>
+              <w:t>id_name</w:t>
+            </w:r>
+            <w:proofErr w:type="spellEnd"/>
+            <w:r>
+              <w:rPr>
+                <w:sz w:val="32"/>
+                <w:szCs w:val="40"/>
+              </w:rPr>
+              <w:t>, .</w:t>
+            </w:r>
+            <w:proofErr w:type="spellStart"/>
+            <w:r>
+              <w:rPr>
+                <w:sz w:val="32"/>
+                <w:szCs w:val="40"/>
+              </w:rPr>
+              <w:t>class_name</w:t>
+            </w:r>
+            <w:proofErr w:type="spellEnd"/>
+            <w:r>
+              <w:rPr>
+                <w:sz w:val="32"/>
+                <w:szCs w:val="40"/>
+              </w:rPr>
+              <w:t>{}</w:t>
+            </w:r>
+          </w:p>
+        </w:tc>
+      </w:tr>
+      <w:tr>
+        <w:tc>
+          <w:tcPr>
+            <w:tcW w:w="3055" w:type="dxa"/>
+          </w:tcPr>
+          <w:p>
+            <w:pPr>
+              <w:rPr>
+                <w:sz w:val="32"/>
+                <w:szCs w:val="40"/>
+              </w:rPr>
+            </w:pPr>
+            <w:r>
+              <w:rPr>
+                <w:sz w:val="32"/>
+                <w:szCs w:val="40"/>
+              </w:rPr>
+              <w:t>Descendant Selector</w:t>
+            </w:r>
+          </w:p>
+        </w:tc>
+        <w:tc>
+          <w:tcPr>
+            <w:tcW w:w="6295" w:type="dxa"/>
+          </w:tcPr>
+          <w:p>
+            <w:pPr>
+              <w:rPr>
+                <w:sz w:val="32"/>
+                <w:szCs w:val="40"/>
+              </w:rPr>
+            </w:pPr>
+            <w:r>
+              <w:rPr>
+                <w:sz w:val="32"/>
+                <w:szCs w:val="40"/>
+              </w:rPr>
+              <w:t xml:space="preserve">p strong{}   </w:t>
+            </w:r>
+            <w:r>
+              <w:rPr>
+                <w:sz w:val="32"/>
+                <w:szCs w:val="40"/>
+              </w:rPr>
+              <w:t>#</w:t>
+            </w:r>
+            <w:proofErr w:type="spellStart"/>
+            <w:r>
+              <w:rPr>
+                <w:sz w:val="32"/>
+                <w:szCs w:val="40"/>
+              </w:rPr>
+              <w:t>my_div</w:t>
+            </w:r>
+            <w:proofErr w:type="spellEnd"/>
+            <w:r>
+              <w:rPr>
+                <w:sz w:val="32"/>
+                <w:szCs w:val="40"/>
+              </w:rPr>
+              <w:t xml:space="preserve"> h1{}</w:t>
+            </w:r>
+          </w:p>
+        </w:tc>
+      </w:tr>
+      <w:tr>
+        <w:tc>
+          <w:tcPr>
+            <w:tcW w:w="3055" w:type="dxa"/>
+          </w:tcPr>
+          <w:p>
+            <w:pPr>
+              <w:rPr>
+                <w:sz w:val="32"/>
+                <w:szCs w:val="40"/>
+              </w:rPr>
+            </w:pPr>
+            <w:r>
+              <w:rPr>
+                <w:sz w:val="32"/>
+                <w:szCs w:val="40"/>
+              </w:rPr>
+              <w:t>Child Selector</w:t>
+            </w:r>
+          </w:p>
+        </w:tc>
+        <w:tc>
+          <w:tcPr>
+            <w:tcW w:w="6295" w:type="dxa"/>
+          </w:tcPr>
+          <w:p>
+            <w:pPr>
+              <w:rPr>
+                <w:sz w:val="32"/>
+                <w:szCs w:val="40"/>
+              </w:rPr>
+            </w:pPr>
+            <w:r>
+              <w:rPr>
+                <w:sz w:val="32"/>
+                <w:szCs w:val="40"/>
+              </w:rPr>
+              <w:t>#</w:t>
+            </w:r>
+            <w:proofErr w:type="spellStart"/>
+            <w:r>
+              <w:rPr>
+                <w:sz w:val="32"/>
+                <w:szCs w:val="40"/>
+              </w:rPr>
+              <w:t>my_div</w:t>
+            </w:r>
+            <w:proofErr w:type="spellEnd"/>
+            <w:r>
+              <w:rPr>
+                <w:sz w:val="32"/>
+                <w:szCs w:val="40"/>
+              </w:rPr>
+              <w:t xml:space="preserve"> </w:t>
+            </w:r>
+            <w:r>
+              <w:rPr>
+                <w:sz w:val="32"/>
+                <w:szCs w:val="40"/>
+              </w:rPr>
+              <w:t xml:space="preserve">&gt; </w:t>
+            </w:r>
+            <w:r>
+              <w:rPr>
+                <w:sz w:val="32"/>
+                <w:szCs w:val="40"/>
+              </w:rPr>
+              <w:t>h1{}</w:t>
+            </w:r>
+            <w:r>
+              <w:rPr>
+                <w:sz w:val="32"/>
+                <w:szCs w:val="40"/>
+              </w:rPr>
+              <w:t xml:space="preserve">  </w:t>
+            </w:r>
+            <w:proofErr w:type="spellStart"/>
+            <w:r>
+              <w:rPr>
+                <w:sz w:val="32"/>
+                <w:szCs w:val="40"/>
+              </w:rPr>
+              <w:t>ul</w:t>
+            </w:r>
+            <w:proofErr w:type="spellEnd"/>
+            <w:r>
+              <w:rPr>
+                <w:sz w:val="32"/>
+                <w:szCs w:val="40"/>
+              </w:rPr>
+              <w:t xml:space="preserve"> &gt; li{}</w:t>
+            </w:r>
+          </w:p>
+        </w:tc>
+      </w:tr>
+      <w:tr>
+        <w:tc>
+          <w:tcPr>
+            <w:tcW w:w="3055" w:type="dxa"/>
+          </w:tcPr>
+          <w:p>
+            <w:pPr>
+              <w:rPr>
+                <w:sz w:val="32"/>
+                <w:szCs w:val="40"/>
+              </w:rPr>
+            </w:pPr>
+            <w:r>
+              <w:rPr>
+                <w:sz w:val="32"/>
+                <w:szCs w:val="40"/>
+              </w:rPr>
+              <w:t>Nth child selector</w:t>
+            </w:r>
+          </w:p>
+        </w:tc>
+        <w:tc>
+          <w:tcPr>
+            <w:tcW w:w="6295" w:type="dxa"/>
+          </w:tcPr>
+          <w:p>
+            <w:pPr>
+              <w:rPr>
+                <w:sz w:val="32"/>
+                <w:szCs w:val="40"/>
+              </w:rPr>
+            </w:pPr>
+            <w:r>
+              <w:rPr>
+                <w:sz w:val="32"/>
+                <w:szCs w:val="40"/>
+              </w:rPr>
+              <w:t>p:nth-child(n) {}</w:t>
+            </w:r>
+          </w:p>
+        </w:tc>
+      </w:tr>
+      <w:tr>
+        <w:tc>
+          <w:tcPr>
+            <w:tcW w:w="3055" w:type="dxa"/>
+          </w:tcPr>
+          <w:p>
+            <w:pPr>
+              <w:rPr>
+                <w:sz w:val="32"/>
+                <w:szCs w:val="40"/>
+              </w:rPr>
+            </w:pPr>
+            <w:r>
+              <w:rPr>
+                <w:sz w:val="32"/>
+                <w:szCs w:val="40"/>
+              </w:rPr>
+              <w:t>Sibling Selector</w:t>
+            </w:r>
+          </w:p>
+        </w:tc>
+        <w:tc>
+          <w:tcPr>
+            <w:tcW w:w="6295" w:type="dxa"/>
+          </w:tcPr>
+          <w:p>
+            <w:pPr>
+              <w:rPr>
+                <w:sz w:val="32"/>
+                <w:szCs w:val="40"/>
+              </w:rPr>
+            </w:pPr>
+            <w:r>
+              <w:rPr>
+                <w:sz w:val="32"/>
+                <w:szCs w:val="40"/>
+              </w:rPr>
+              <w:t>p ~ h1{}</w:t>
+            </w:r>
+          </w:p>
+        </w:tc>
+      </w:tr>
+      <w:tr>
+        <w:tc>
+          <w:tcPr>
+            <w:tcW w:w="3055" w:type="dxa"/>
+          </w:tcPr>
+          <w:p>
+            <w:pPr>
+              <w:rPr>
+                <w:sz w:val="32"/>
+                <w:szCs w:val="40"/>
+              </w:rPr>
+            </w:pPr>
+            <w:r>
+              <w:rPr>
+                <w:sz w:val="32"/>
+                <w:szCs w:val="40"/>
+              </w:rPr>
+              <w:t>Adjacent</w:t>
+            </w:r>
+            <w:r>
+              <w:rPr>
+                <w:sz w:val="32"/>
+                <w:szCs w:val="40"/>
+              </w:rPr>
+              <w:t xml:space="preserve"> sibling</w:t>
+            </w:r>
+          </w:p>
+        </w:tc>
+        <w:tc>
+          <w:tcPr>
+            <w:tcW w:w="6295" w:type="dxa"/>
+          </w:tcPr>
+          <w:p>
+            <w:pPr>
+              <w:rPr>
+                <w:sz w:val="32"/>
+                <w:szCs w:val="40"/>
+              </w:rPr>
+            </w:pPr>
+            <w:r>
+              <w:rPr>
+                <w:sz w:val="32"/>
+                <w:szCs w:val="40"/>
+              </w:rPr>
+              <w:t>P + h1{}</w:t>
+            </w:r>
+          </w:p>
+        </w:tc>
+      </w:tr>
+      <w:tr>
+        <w:tc>
+          <w:tcPr>
+            <w:tcW w:w="3055" w:type="dxa"/>
+          </w:tcPr>
+          <w:p>
+            <w:pPr>
+              <w:rPr>
+                <w:sz w:val="32"/>
+                <w:szCs w:val="40"/>
+              </w:rPr>
+            </w:pPr>
+            <w:r>
+              <w:rPr>
+                <w:sz w:val="32"/>
+                <w:szCs w:val="40"/>
+              </w:rPr>
+              <w:t>Pseudo Element</w:t>
+            </w:r>
+          </w:p>
+        </w:tc>
+        <w:tc>
+          <w:tcPr>
+            <w:tcW w:w="6295" w:type="dxa"/>
+          </w:tcPr>
+          <w:p>
+            <w:pPr>
+              <w:rPr>
+                <w:sz w:val="32"/>
+                <w:szCs w:val="40"/>
+              </w:rPr>
+            </w:pPr>
+            <w:r>
+              <w:rPr>
+                <w:sz w:val="32"/>
+                <w:szCs w:val="40"/>
+              </w:rPr>
+              <w:t>h1::first-letter{}    p::first-line{}  h1::before{} h1::after{}</w:t>
+            </w:r>
+          </w:p>
+        </w:tc>
+      </w:tr>
+      <w:tr>
+        <w:tc>
+          <w:tcPr>
+            <w:tcW w:w="3055" w:type="dxa"/>
+          </w:tcPr>
+          <w:p>
+            <w:pPr>
+              <w:rPr>
+                <w:sz w:val="32"/>
+                <w:szCs w:val="40"/>
+              </w:rPr>
+            </w:pPr>
+            <w:r>
+              <w:rPr>
+                <w:sz w:val="32"/>
+                <w:szCs w:val="40"/>
+              </w:rPr>
+              <w:t>Pseudo class</w:t>
+            </w:r>
+          </w:p>
+        </w:tc>
+        <w:tc>
+          <w:tcPr>
+            <w:tcW w:w="6295" w:type="dxa"/>
+          </w:tcPr>
+          <w:p>
+            <w:pPr>
+              <w:rPr>
+                <w:sz w:val="32"/>
+                <w:szCs w:val="40"/>
+              </w:rPr>
+            </w:pPr>
+            <w:r>
+              <w:rPr>
+                <w:sz w:val="32"/>
+                <w:szCs w:val="40"/>
+              </w:rPr>
+              <w:t xml:space="preserve">a:hover{}   a:active{}    a:visited{}  a:link{} </w:t>
+            </w:r>
+          </w:p>
+        </w:tc>
+      </w:tr>
+      <w:tr>
+        <w:tc>
+          <w:tcPr>
+            <w:tcW w:w="3055" w:type="dxa"/>
+          </w:tcPr>
+          <w:p>
+            <w:pPr>
+              <w:rPr>
+                <w:sz w:val="32"/>
+                <w:szCs w:val="40"/>
+              </w:rPr>
+            </w:pPr>
+            <w:r>
+              <w:rPr>
+                <w:sz w:val="32"/>
+                <w:szCs w:val="40"/>
+              </w:rPr>
+              <w:t>Attribute selector</w:t>
+            </w:r>
+          </w:p>
+        </w:tc>
+        <w:tc>
+          <w:tcPr>
+            <w:tcW w:w="6295" w:type="dxa"/>
+          </w:tcPr>
+          <w:p>
+            <w:pPr>
+              <w:rPr>
+                <w:sz w:val="32"/>
+                <w:szCs w:val="40"/>
+              </w:rPr>
+            </w:pPr>
+            <w:r>
+              <w:rPr>
+                <w:sz w:val="32"/>
+                <w:szCs w:val="40"/>
+              </w:rPr>
+              <w:t>a[target=”_blank”]</w:t>
+            </w:r>
+            <w:r>
+              <w:rPr>
+                <w:sz w:val="32"/>
+                <w:szCs w:val="40"/>
+              </w:rPr>
+              <w:t>{}</w:t>
+            </w:r>
+            <w:r>
+              <w:rPr>
+                <w:sz w:val="32"/>
+                <w:szCs w:val="40"/>
+              </w:rPr>
+              <w:t xml:space="preserve">  </w:t>
+            </w:r>
+            <w:r>
+              <w:rPr>
+                <w:sz w:val="32"/>
+                <w:szCs w:val="40"/>
+              </w:rPr>
+              <w:t>input[type="text"]</w:t>
+            </w:r>
+            <w:r>
+              <w:rPr>
+                <w:sz w:val="32"/>
+                <w:szCs w:val="40"/>
+              </w:rPr>
+              <w:t>{}</w:t>
+            </w:r>
+            <w:bookmarkStart w:id="0" w:name="_GoBack"/>
+            <w:bookmarkEnd w:id="0"/>
+          </w:p>
+        </w:tc>
+      </w:tr>
+    </w:tbl>
+    <w:p>
+      <w:pPr>
+        <w:rPr>
+          <w:sz w:val="36"/>
+          <w:szCs w:val="40"/>
+        </w:rPr>
+      </w:pPr>
+    </w:p>
+    <w:p>
+      <w:pPr>
+        <w:rPr>
+          <w:sz w:val="36"/>
+          <w:szCs w:val="40"/>
+        </w:rPr>
+      </w:pPr>
     </w:p>
     <w:sectPr>
       <w:pgSz w:w="12240" w:h="15840"/>
@@ -2574,6 +3540,119 @@
     </w:lvl>
   </w:abstractNum>
   <w:abstractNum w:abstractNumId="1" w15:restartNumberingAfterBreak="0">
+    <w:nsid w:val="535946A6"/>
+    <w:multiLevelType w:val="hybridMultilevel"/>
+    <w:tmpl w:val="0C185EA4"/>
+    <w:lvl w:ilvl="0" w:tplc="0409000B">
+      <w:start w:val="1"/>
+      <w:numFmt w:val="bullet"/>
+      <w:lvlText w:val=""/>
+      <w:lvlJc w:val="left"/>
+      <w:pPr>
+        <w:ind w:left="720" w:hanging="360"/>
+      </w:pPr>
+      <w:rPr>
+        <w:rFonts w:ascii="Wingdings" w:hAnsi="Wingdings" w:hint="default"/>
+      </w:rPr>
+    </w:lvl>
+    <w:lvl w:ilvl="1" w:tplc="04090003" w:tentative="1">
+      <w:start w:val="1"/>
+      <w:numFmt w:val="bullet"/>
+      <w:lvlText w:val="o"/>
+      <w:lvlJc w:val="left"/>
+      <w:pPr>
+        <w:ind w:left="1440" w:hanging="360"/>
+      </w:pPr>
+      <w:rPr>
+        <w:rFonts w:ascii="Courier New" w:hAnsi="Courier New" w:cs="Courier New" w:hint="default"/>
+      </w:rPr>
+    </w:lvl>
+    <w:lvl w:ilvl="2" w:tplc="04090005" w:tentative="1">
+      <w:start w:val="1"/>
+      <w:numFmt w:val="bullet"/>
+      <w:lvlText w:val=""/>
+      <w:lvlJc w:val="left"/>
+      <w:pPr>
+        <w:ind w:left="2160" w:hanging="360"/>
+      </w:pPr>
+      <w:rPr>
+        <w:rFonts w:ascii="Wingdings" w:hAnsi="Wingdings" w:hint="default"/>
+      </w:rPr>
+    </w:lvl>
+    <w:lvl w:ilvl="3" w:tplc="04090001" w:tentative="1">
+      <w:start w:val="1"/>
+      <w:numFmt w:val="bullet"/>
+      <w:lvlText w:val=""/>
+      <w:lvlJc w:val="left"/>
+      <w:pPr>
+        <w:ind w:left="2880" w:hanging="360"/>
+      </w:pPr>
+      <w:rPr>
+        <w:rFonts w:ascii="Symbol" w:hAnsi="Symbol" w:hint="default"/>
+      </w:rPr>
+    </w:lvl>
+    <w:lvl w:ilvl="4" w:tplc="04090003" w:tentative="1">
+      <w:start w:val="1"/>
+      <w:numFmt w:val="bullet"/>
+      <w:lvlText w:val="o"/>
+      <w:lvlJc w:val="left"/>
+      <w:pPr>
+        <w:ind w:left="3600" w:hanging="360"/>
+      </w:pPr>
+      <w:rPr>
+        <w:rFonts w:ascii="Courier New" w:hAnsi="Courier New" w:cs="Courier New" w:hint="default"/>
+      </w:rPr>
+    </w:lvl>
+    <w:lvl w:ilvl="5" w:tplc="04090005" w:tentative="1">
+      <w:start w:val="1"/>
+      <w:numFmt w:val="bullet"/>
+      <w:lvlText w:val=""/>
+      <w:lvlJc w:val="left"/>
+      <w:pPr>
+        <w:ind w:left="4320" w:hanging="360"/>
+      </w:pPr>
+      <w:rPr>
+        <w:rFonts w:ascii="Wingdings" w:hAnsi="Wingdings" w:hint="default"/>
+      </w:rPr>
+    </w:lvl>
+    <w:lvl w:ilvl="6" w:tplc="04090001" w:tentative="1">
+      <w:start w:val="1"/>
+      <w:numFmt w:val="bullet"/>
+      <w:lvlText w:val=""/>
+      <w:lvlJc w:val="left"/>
+      <w:pPr>
+        <w:ind w:left="5040" w:hanging="360"/>
+      </w:pPr>
+      <w:rPr>
+        <w:rFonts w:ascii="Symbol" w:hAnsi="Symbol" w:hint="default"/>
+      </w:rPr>
+    </w:lvl>
+    <w:lvl w:ilvl="7" w:tplc="04090003" w:tentative="1">
+      <w:start w:val="1"/>
+      <w:numFmt w:val="bullet"/>
+      <w:lvlText w:val="o"/>
+      <w:lvlJc w:val="left"/>
+      <w:pPr>
+        <w:ind w:left="5760" w:hanging="360"/>
+      </w:pPr>
+      <w:rPr>
+        <w:rFonts w:ascii="Courier New" w:hAnsi="Courier New" w:cs="Courier New" w:hint="default"/>
+      </w:rPr>
+    </w:lvl>
+    <w:lvl w:ilvl="8" w:tplc="04090005" w:tentative="1">
+      <w:start w:val="1"/>
+      <w:numFmt w:val="bullet"/>
+      <w:lvlText w:val=""/>
+      <w:lvlJc w:val="left"/>
+      <w:pPr>
+        <w:ind w:left="6480" w:hanging="360"/>
+      </w:pPr>
+      <w:rPr>
+        <w:rFonts w:ascii="Wingdings" w:hAnsi="Wingdings" w:hint="default"/>
+      </w:rPr>
+    </w:lvl>
+  </w:abstractNum>
+  <w:abstractNum w:abstractNumId="2" w15:restartNumberingAfterBreak="0">
     <w:nsid w:val="5566009E"/>
     <w:multiLevelType w:val="hybridMultilevel"/>
     <w:tmpl w:val="93FA576C"/>
@@ -2686,7 +3765,7 @@
       </w:rPr>
     </w:lvl>
   </w:abstractNum>
-  <w:abstractNum w:abstractNumId="2" w15:restartNumberingAfterBreak="0">
+  <w:abstractNum w:abstractNumId="3" w15:restartNumberingAfterBreak="0">
     <w:nsid w:val="57965E51"/>
     <w:multiLevelType w:val="hybridMultilevel"/>
     <w:tmpl w:val="4BF46204"/>
@@ -2799,7 +3878,7 @@
       </w:rPr>
     </w:lvl>
   </w:abstractNum>
-  <w:abstractNum w:abstractNumId="3" w15:restartNumberingAfterBreak="0">
+  <w:abstractNum w:abstractNumId="4" w15:restartNumberingAfterBreak="0">
     <w:nsid w:val="5CD476B9"/>
     <w:multiLevelType w:val="hybridMultilevel"/>
     <w:tmpl w:val="AC7A63EA"/>
@@ -2885,7 +3964,7 @@
       </w:pPr>
     </w:lvl>
   </w:abstractNum>
-  <w:abstractNum w:abstractNumId="4" w15:restartNumberingAfterBreak="0">
+  <w:abstractNum w:abstractNumId="5" w15:restartNumberingAfterBreak="0">
     <w:nsid w:val="67C420EB"/>
     <w:multiLevelType w:val="hybridMultilevel"/>
     <w:tmpl w:val="10EEB772"/>
@@ -2998,19 +4077,22 @@
     </w:lvl>
   </w:abstractNum>
   <w:num w:numId="1">
-    <w:abstractNumId w:val="1"/>
+    <w:abstractNumId w:val="2"/>
   </w:num>
   <w:num w:numId="2">
-    <w:abstractNumId w:val="4"/>
+    <w:abstractNumId w:val="5"/>
   </w:num>
   <w:num w:numId="3">
-    <w:abstractNumId w:val="2"/>
+    <w:abstractNumId w:val="3"/>
   </w:num>
   <w:num w:numId="4">
-    <w:abstractNumId w:val="3"/>
+    <w:abstractNumId w:val="4"/>
   </w:num>
   <w:num w:numId="5">
     <w:abstractNumId w:val="0"/>
+  </w:num>
+  <w:num w:numId="6">
+    <w:abstractNumId w:val="1"/>
   </w:num>
 </w:numbering>
 </file>

</xml_diff>

<commit_message>
update, delete, select, join, foreign key
</commit_message>
<xml_diff>
--- a/django.docx
+++ b/django.docx
@@ -4282,17 +4282,754 @@
         </w:rPr>
         <w:t>DROP TABLE courses;</w:t>
       </w:r>
+    </w:p>
+    <w:p>
+      <w:pPr>
+        <w:pStyle w:val="ListParagraph"/>
+        <w:numPr>
+          <w:ilvl w:val="0"/>
+          <w:numId w:val="7"/>
+        </w:numPr>
+        <w:rPr>
+          <w:sz w:val="36"/>
+          <w:szCs w:val="40"/>
+        </w:rPr>
+      </w:pPr>
+      <w:r>
+        <w:rPr>
+          <w:sz w:val="36"/>
+          <w:szCs w:val="40"/>
+        </w:rPr>
+        <w:t xml:space="preserve">UPDATE </w:t>
+      </w:r>
+      <w:proofErr w:type="spellStart"/>
+      <w:r>
+        <w:rPr>
+          <w:sz w:val="36"/>
+          <w:szCs w:val="40"/>
+        </w:rPr>
+        <w:t>table_name</w:t>
+      </w:r>
+      <w:proofErr w:type="spellEnd"/>
+      <w:r>
+        <w:rPr>
+          <w:sz w:val="36"/>
+          <w:szCs w:val="40"/>
+        </w:rPr>
+        <w:t xml:space="preserve"> SET </w:t>
+      </w:r>
+      <w:proofErr w:type="spellStart"/>
+      <w:r>
+        <w:rPr>
+          <w:sz w:val="36"/>
+          <w:szCs w:val="40"/>
+        </w:rPr>
+        <w:t>col_</w:t>
+      </w:r>
+      <w:r>
+        <w:rPr>
+          <w:sz w:val="36"/>
+          <w:szCs w:val="40"/>
+        </w:rPr>
+        <w:t>name</w:t>
+      </w:r>
+      <w:proofErr w:type="spellEnd"/>
+      <w:r>
+        <w:rPr>
+          <w:sz w:val="36"/>
+          <w:szCs w:val="40"/>
+        </w:rPr>
+        <w:t>='</w:t>
+      </w:r>
+      <w:r>
+        <w:rPr>
+          <w:sz w:val="36"/>
+          <w:szCs w:val="40"/>
+        </w:rPr>
+        <w:t>new value</w:t>
+      </w:r>
+      <w:r>
+        <w:rPr>
+          <w:sz w:val="36"/>
+          <w:szCs w:val="40"/>
+        </w:rPr>
+        <w:t>' WHERE id=</w:t>
+      </w:r>
+      <w:r>
+        <w:rPr>
+          <w:sz w:val="36"/>
+          <w:szCs w:val="40"/>
+        </w:rPr>
+        <w:t>1</w:t>
+      </w:r>
+      <w:r>
+        <w:rPr>
+          <w:sz w:val="36"/>
+          <w:szCs w:val="40"/>
+        </w:rPr>
+        <w:t>;</w:t>
+      </w:r>
+    </w:p>
+    <w:p>
+      <w:pPr>
+        <w:pStyle w:val="ListParagraph"/>
+        <w:rPr>
+          <w:sz w:val="36"/>
+          <w:szCs w:val="40"/>
+        </w:rPr>
+      </w:pPr>
+    </w:p>
+    <w:p>
+      <w:pPr>
+        <w:pStyle w:val="ListParagraph"/>
+        <w:rPr>
+          <w:sz w:val="36"/>
+          <w:szCs w:val="40"/>
+        </w:rPr>
+      </w:pPr>
+      <w:r>
+        <w:rPr>
+          <w:sz w:val="36"/>
+          <w:szCs w:val="40"/>
+        </w:rPr>
+        <w:t>UPDATE students SET name='Hari Sharma' WHERE id=3;</w:t>
+      </w:r>
+    </w:p>
+    <w:p>
+      <w:pPr>
+        <w:pStyle w:val="ListParagraph"/>
+        <w:rPr>
+          <w:sz w:val="36"/>
+          <w:szCs w:val="40"/>
+        </w:rPr>
+      </w:pPr>
+    </w:p>
+    <w:p>
+      <w:pPr>
+        <w:pStyle w:val="ListParagraph"/>
+        <w:rPr>
+          <w:sz w:val="36"/>
+          <w:szCs w:val="40"/>
+        </w:rPr>
+      </w:pPr>
+      <w:r>
+        <w:rPr>
+          <w:sz w:val="36"/>
+          <w:szCs w:val="40"/>
+        </w:rPr>
+        <w:t>UPDATE students SET name='Hari Sharma', address='new', email='new', mobile='new', password='new' WHERE id=3;</w:t>
+      </w:r>
+    </w:p>
+    <w:p>
+      <w:pPr>
+        <w:pStyle w:val="ListParagraph"/>
+        <w:rPr>
+          <w:sz w:val="36"/>
+          <w:szCs w:val="40"/>
+        </w:rPr>
+      </w:pPr>
+    </w:p>
+    <w:p>
+      <w:pPr>
+        <w:pStyle w:val="ListParagraph"/>
+        <w:numPr>
+          <w:ilvl w:val="0"/>
+          <w:numId w:val="11"/>
+        </w:numPr>
+        <w:rPr>
+          <w:sz w:val="36"/>
+          <w:szCs w:val="40"/>
+        </w:rPr>
+      </w:pPr>
+      <w:r>
+        <w:rPr>
+          <w:sz w:val="36"/>
+          <w:szCs w:val="40"/>
+        </w:rPr>
+        <w:t>DELETE FROM</w:t>
+      </w:r>
+      <w:r>
+        <w:rPr>
+          <w:sz w:val="36"/>
+          <w:szCs w:val="40"/>
+        </w:rPr>
+        <w:t xml:space="preserve"> </w:t>
+      </w:r>
+      <w:proofErr w:type="spellStart"/>
+      <w:r>
+        <w:rPr>
+          <w:sz w:val="36"/>
+          <w:szCs w:val="40"/>
+        </w:rPr>
+        <w:t>table_name</w:t>
+      </w:r>
+      <w:proofErr w:type="spellEnd"/>
+      <w:r>
+        <w:rPr>
+          <w:sz w:val="36"/>
+          <w:szCs w:val="40"/>
+        </w:rPr>
+        <w:t xml:space="preserve"> WHERE id=</w:t>
+      </w:r>
+      <w:r>
+        <w:rPr>
+          <w:sz w:val="36"/>
+          <w:szCs w:val="40"/>
+        </w:rPr>
+        <w:t>1</w:t>
+      </w:r>
+      <w:r>
+        <w:rPr>
+          <w:sz w:val="36"/>
+          <w:szCs w:val="40"/>
+        </w:rPr>
+        <w:t>;</w:t>
+      </w:r>
+    </w:p>
+    <w:p>
+      <w:pPr>
+        <w:pStyle w:val="ListParagraph"/>
+        <w:rPr>
+          <w:sz w:val="36"/>
+          <w:szCs w:val="40"/>
+        </w:rPr>
+      </w:pPr>
+    </w:p>
+    <w:p>
+      <w:pPr>
+        <w:pStyle w:val="ListParagraph"/>
+        <w:rPr>
+          <w:sz w:val="36"/>
+          <w:szCs w:val="40"/>
+        </w:rPr>
+      </w:pPr>
+      <w:r>
+        <w:rPr>
+          <w:sz w:val="36"/>
+          <w:szCs w:val="40"/>
+        </w:rPr>
+        <w:t>DELETE FROM students WHERE id=3;</w:t>
+      </w:r>
+    </w:p>
+    <w:p>
+      <w:pPr>
+        <w:pStyle w:val="ListParagraph"/>
+        <w:rPr>
+          <w:sz w:val="36"/>
+          <w:szCs w:val="40"/>
+        </w:rPr>
+      </w:pPr>
+    </w:p>
+    <w:p>
+      <w:pPr>
+        <w:pStyle w:val="ListParagraph"/>
+        <w:rPr>
+          <w:sz w:val="36"/>
+          <w:szCs w:val="40"/>
+        </w:rPr>
+      </w:pPr>
+    </w:p>
+    <w:p>
+      <w:pPr>
+        <w:pStyle w:val="ListParagraph"/>
+        <w:ind w:left="0"/>
+        <w:rPr>
+          <w:sz w:val="36"/>
+          <w:szCs w:val="40"/>
+        </w:rPr>
+      </w:pPr>
+      <w:r>
+        <w:rPr>
+          <w:sz w:val="36"/>
+          <w:szCs w:val="40"/>
+        </w:rPr>
+        <w:lastRenderedPageBreak/>
+        <w:t>SELECT * FROM `</w:t>
+      </w:r>
+      <w:proofErr w:type="spellStart"/>
+      <w:r>
+        <w:rPr>
+          <w:sz w:val="36"/>
+          <w:szCs w:val="40"/>
+        </w:rPr>
+        <w:t>plants_plant</w:t>
+      </w:r>
+      <w:proofErr w:type="spellEnd"/>
+      <w:r>
+        <w:rPr>
+          <w:sz w:val="36"/>
+          <w:szCs w:val="40"/>
+        </w:rPr>
+        <w:t>` WHERE name='snake plant';</w:t>
+      </w:r>
+    </w:p>
+    <w:p>
+      <w:pPr>
+        <w:pStyle w:val="ListParagraph"/>
+        <w:ind w:left="0"/>
+        <w:rPr>
+          <w:sz w:val="36"/>
+          <w:szCs w:val="40"/>
+        </w:rPr>
+      </w:pPr>
+      <w:r>
+        <w:rPr>
+          <w:sz w:val="36"/>
+          <w:szCs w:val="40"/>
+        </w:rPr>
+        <w:t>SELECT * FROM `</w:t>
+      </w:r>
+      <w:proofErr w:type="spellStart"/>
+      <w:r>
+        <w:rPr>
+          <w:sz w:val="36"/>
+          <w:szCs w:val="40"/>
+        </w:rPr>
+        <w:t>plants_plant</w:t>
+      </w:r>
+      <w:proofErr w:type="spellEnd"/>
+      <w:r>
+        <w:rPr>
+          <w:sz w:val="36"/>
+          <w:szCs w:val="40"/>
+        </w:rPr>
+        <w:t>` WHERE name LIKE '</w:t>
+      </w:r>
+      <w:proofErr w:type="spellStart"/>
+      <w:r>
+        <w:rPr>
+          <w:sz w:val="36"/>
+          <w:szCs w:val="40"/>
+        </w:rPr>
+        <w:t>sn</w:t>
+      </w:r>
+      <w:proofErr w:type="spellEnd"/>
+      <w:r>
+        <w:rPr>
+          <w:sz w:val="36"/>
+          <w:szCs w:val="40"/>
+        </w:rPr>
+        <w:t>%';</w:t>
+      </w:r>
+    </w:p>
+    <w:p>
+      <w:pPr>
+        <w:pStyle w:val="ListParagraph"/>
+        <w:ind w:left="0"/>
+        <w:rPr>
+          <w:sz w:val="36"/>
+          <w:szCs w:val="40"/>
+        </w:rPr>
+      </w:pPr>
+      <w:r>
+        <w:rPr>
+          <w:sz w:val="36"/>
+          <w:szCs w:val="40"/>
+        </w:rPr>
+        <w:t>SELECT * FROM `</w:t>
+      </w:r>
+      <w:proofErr w:type="spellStart"/>
+      <w:r>
+        <w:rPr>
+          <w:sz w:val="36"/>
+          <w:szCs w:val="40"/>
+        </w:rPr>
+        <w:t>plants_plant</w:t>
+      </w:r>
+      <w:proofErr w:type="spellEnd"/>
+      <w:r>
+        <w:rPr>
+          <w:sz w:val="36"/>
+          <w:szCs w:val="40"/>
+        </w:rPr>
+        <w:t>` WHERE price &gt; 500;</w:t>
+      </w:r>
+    </w:p>
+    <w:p>
+      <w:pPr>
+        <w:pStyle w:val="ListParagraph"/>
+        <w:ind w:left="0"/>
+        <w:rPr>
+          <w:sz w:val="36"/>
+          <w:szCs w:val="40"/>
+        </w:rPr>
+      </w:pPr>
+      <w:r>
+        <w:rPr>
+          <w:sz w:val="36"/>
+          <w:szCs w:val="40"/>
+        </w:rPr>
+        <w:t>SELECT * FROM `</w:t>
+      </w:r>
+      <w:proofErr w:type="spellStart"/>
+      <w:r>
+        <w:rPr>
+          <w:sz w:val="36"/>
+          <w:szCs w:val="40"/>
+        </w:rPr>
+        <w:t>plants_plant</w:t>
+      </w:r>
+      <w:proofErr w:type="spellEnd"/>
+      <w:r>
+        <w:rPr>
+          <w:sz w:val="36"/>
+          <w:szCs w:val="40"/>
+        </w:rPr>
+        <w:t>` WHERE price BETWEEN 1400 AND 1500;</w:t>
+      </w:r>
+    </w:p>
+    <w:p>
+      <w:pPr>
+        <w:pStyle w:val="ListParagraph"/>
+        <w:ind w:left="0"/>
+        <w:rPr>
+          <w:sz w:val="36"/>
+          <w:szCs w:val="40"/>
+        </w:rPr>
+      </w:pPr>
+      <w:r>
+        <w:rPr>
+          <w:sz w:val="36"/>
+          <w:szCs w:val="40"/>
+        </w:rPr>
+        <w:t>SELECT * FROM `</w:t>
+      </w:r>
+      <w:proofErr w:type="spellStart"/>
+      <w:r>
+        <w:rPr>
+          <w:sz w:val="36"/>
+          <w:szCs w:val="40"/>
+        </w:rPr>
+        <w:t>plants_plant</w:t>
+      </w:r>
+      <w:proofErr w:type="spellEnd"/>
+      <w:r>
+        <w:rPr>
+          <w:sz w:val="36"/>
+          <w:szCs w:val="40"/>
+        </w:rPr>
+        <w:t>` WHERE price &gt; 1500 and type='Indoor';</w:t>
+      </w:r>
+    </w:p>
+    <w:p>
+      <w:pPr>
+        <w:pStyle w:val="ListParagraph"/>
+        <w:ind w:left="0"/>
+        <w:rPr>
+          <w:sz w:val="36"/>
+          <w:szCs w:val="40"/>
+        </w:rPr>
+      </w:pPr>
+      <w:r>
+        <w:rPr>
+          <w:sz w:val="36"/>
+          <w:szCs w:val="40"/>
+        </w:rPr>
+        <w:t>SELECT * FROM `</w:t>
+      </w:r>
+      <w:proofErr w:type="spellStart"/>
+      <w:r>
+        <w:rPr>
+          <w:sz w:val="36"/>
+          <w:szCs w:val="40"/>
+        </w:rPr>
+        <w:t>plants_plant</w:t>
+      </w:r>
+      <w:proofErr w:type="spellEnd"/>
+      <w:r>
+        <w:rPr>
+          <w:sz w:val="36"/>
+          <w:szCs w:val="40"/>
+        </w:rPr>
+        <w:t>` WHERE price &gt; 1500 or type='Indoor';</w:t>
+      </w:r>
+    </w:p>
+    <w:p>
+      <w:pPr>
+        <w:pStyle w:val="ListParagraph"/>
+        <w:ind w:left="0"/>
+        <w:rPr>
+          <w:sz w:val="36"/>
+          <w:szCs w:val="40"/>
+        </w:rPr>
+      </w:pPr>
+      <w:r>
+        <w:rPr>
+          <w:sz w:val="36"/>
+          <w:szCs w:val="40"/>
+        </w:rPr>
+        <w:t>SELECT * FROM `</w:t>
+      </w:r>
+      <w:proofErr w:type="spellStart"/>
+      <w:r>
+        <w:rPr>
+          <w:sz w:val="36"/>
+          <w:szCs w:val="40"/>
+        </w:rPr>
+        <w:t>plants_plant</w:t>
+      </w:r>
+      <w:proofErr w:type="spellEnd"/>
+      <w:r>
+        <w:rPr>
+          <w:sz w:val="36"/>
+          <w:szCs w:val="40"/>
+        </w:rPr>
+        <w:t>` WHERE price IN (300, 500, 700);</w:t>
+      </w:r>
+    </w:p>
+    <w:p>
+      <w:pPr>
+        <w:pStyle w:val="ListParagraph"/>
+        <w:ind w:left="0"/>
+        <w:rPr>
+          <w:sz w:val="36"/>
+          <w:szCs w:val="40"/>
+        </w:rPr>
+      </w:pPr>
+    </w:p>
+    <w:p>
+      <w:pPr>
+        <w:pStyle w:val="ListParagraph"/>
+        <w:ind w:left="0"/>
+        <w:rPr>
+          <w:sz w:val="36"/>
+          <w:szCs w:val="40"/>
+        </w:rPr>
+      </w:pPr>
+    </w:p>
+    <w:p>
+      <w:pPr>
+        <w:pStyle w:val="ListParagraph"/>
+        <w:ind w:left="0"/>
+        <w:rPr>
+          <w:sz w:val="32"/>
+          <w:szCs w:val="40"/>
+        </w:rPr>
+      </w:pPr>
+      <w:r>
+        <w:rPr>
+          <w:sz w:val="32"/>
+          <w:szCs w:val="40"/>
+        </w:rPr>
+        <w:t xml:space="preserve">CREATE TABLE </w:t>
+      </w:r>
+      <w:proofErr w:type="gramStart"/>
+      <w:r>
+        <w:rPr>
+          <w:sz w:val="32"/>
+          <w:szCs w:val="40"/>
+        </w:rPr>
+        <w:t>payments(</w:t>
+      </w:r>
+      <w:proofErr w:type="gramEnd"/>
+      <w:r>
+        <w:rPr>
+          <w:sz w:val="32"/>
+          <w:szCs w:val="40"/>
+        </w:rPr>
+        <w:t xml:space="preserve">id </w:t>
+      </w:r>
+      <w:proofErr w:type="spellStart"/>
+      <w:r>
+        <w:rPr>
+          <w:sz w:val="32"/>
+          <w:szCs w:val="40"/>
+        </w:rPr>
+        <w:t>int</w:t>
+      </w:r>
+      <w:proofErr w:type="spellEnd"/>
+      <w:r>
+        <w:rPr>
+          <w:sz w:val="32"/>
+          <w:szCs w:val="40"/>
+        </w:rPr>
+        <w:t xml:space="preserve"> PRIMARY KEY AUTO_INCREMENT, amount double, date timestamp, </w:t>
+      </w:r>
+      <w:proofErr w:type="spellStart"/>
+      <w:r>
+        <w:rPr>
+          <w:sz w:val="32"/>
+          <w:szCs w:val="40"/>
+        </w:rPr>
+        <w:t>student_id</w:t>
+      </w:r>
+      <w:proofErr w:type="spellEnd"/>
+      <w:r>
+        <w:rPr>
+          <w:sz w:val="32"/>
+          <w:szCs w:val="40"/>
+        </w:rPr>
+        <w:t xml:space="preserve"> </w:t>
+      </w:r>
+      <w:proofErr w:type="spellStart"/>
+      <w:r>
+        <w:rPr>
+          <w:sz w:val="32"/>
+          <w:szCs w:val="40"/>
+        </w:rPr>
+        <w:t>int</w:t>
+      </w:r>
+      <w:proofErr w:type="spellEnd"/>
+      <w:r>
+        <w:rPr>
+          <w:sz w:val="32"/>
+          <w:szCs w:val="40"/>
+        </w:rPr>
+        <w:t xml:space="preserve">, </w:t>
+      </w:r>
+    </w:p>
+    <w:p>
+      <w:pPr>
+        <w:pStyle w:val="ListParagraph"/>
+        <w:ind w:left="0"/>
+        <w:rPr>
+          <w:sz w:val="32"/>
+          <w:szCs w:val="40"/>
+        </w:rPr>
+      </w:pPr>
+      <w:r>
+        <w:rPr>
+          <w:sz w:val="32"/>
+          <w:szCs w:val="40"/>
+        </w:rPr>
+        <w:t>FOREIGN KEY (</w:t>
+      </w:r>
+      <w:proofErr w:type="spellStart"/>
+      <w:r>
+        <w:rPr>
+          <w:sz w:val="32"/>
+          <w:szCs w:val="40"/>
+        </w:rPr>
+        <w:t>student_id</w:t>
+      </w:r>
+      <w:proofErr w:type="spellEnd"/>
+      <w:r>
+        <w:rPr>
+          <w:sz w:val="32"/>
+          <w:szCs w:val="40"/>
+        </w:rPr>
+        <w:t xml:space="preserve">) REFERENCES </w:t>
+      </w:r>
+      <w:proofErr w:type="gramStart"/>
+      <w:r>
+        <w:rPr>
+          <w:sz w:val="32"/>
+          <w:szCs w:val="40"/>
+        </w:rPr>
+        <w:t>students(</w:t>
+      </w:r>
+      <w:proofErr w:type="gramEnd"/>
+      <w:r>
+        <w:rPr>
+          <w:sz w:val="32"/>
+          <w:szCs w:val="40"/>
+        </w:rPr>
+        <w:t>id));</w:t>
+      </w:r>
+    </w:p>
+    <w:p>
+      <w:pPr>
+        <w:pStyle w:val="ListParagraph"/>
+        <w:ind w:left="0"/>
+        <w:rPr>
+          <w:sz w:val="32"/>
+          <w:szCs w:val="40"/>
+        </w:rPr>
+      </w:pPr>
+    </w:p>
+    <w:p>
+      <w:pPr>
+        <w:rPr>
+          <w:sz w:val="32"/>
+          <w:szCs w:val="40"/>
+        </w:rPr>
+      </w:pPr>
+      <w:r>
+        <w:rPr>
+          <w:sz w:val="32"/>
+          <w:szCs w:val="40"/>
+        </w:rPr>
+        <w:t>SELECT * FROM `payments`</w:t>
+      </w:r>
+    </w:p>
+    <w:p>
+      <w:pPr>
+        <w:pStyle w:val="ListParagraph"/>
+        <w:ind w:left="0"/>
+        <w:rPr>
+          <w:sz w:val="32"/>
+          <w:szCs w:val="40"/>
+        </w:rPr>
+      </w:pPr>
+      <w:r>
+        <w:rPr>
+          <w:sz w:val="32"/>
+          <w:szCs w:val="40"/>
+        </w:rPr>
+        <w:t xml:space="preserve">JOIN students ON students.id = </w:t>
+      </w:r>
+      <w:proofErr w:type="spellStart"/>
+      <w:r>
+        <w:rPr>
+          <w:sz w:val="32"/>
+          <w:szCs w:val="40"/>
+        </w:rPr>
+        <w:t>payments.student_id</w:t>
+      </w:r>
+      <w:proofErr w:type="spellEnd"/>
+    </w:p>
+    <w:p>
+      <w:pPr>
+        <w:pStyle w:val="ListParagraph"/>
+        <w:ind w:left="0"/>
+        <w:rPr>
+          <w:sz w:val="32"/>
+          <w:szCs w:val="40"/>
+        </w:rPr>
+      </w:pPr>
+    </w:p>
+    <w:p>
+      <w:pPr>
+        <w:rPr>
+          <w:sz w:val="32"/>
+          <w:szCs w:val="40"/>
+        </w:rPr>
+      </w:pPr>
+      <w:r>
+        <w:rPr>
+          <w:sz w:val="32"/>
+          <w:szCs w:val="40"/>
+        </w:rPr>
+        <w:t>SELECT payments.*, students.name FROM `payments`</w:t>
+      </w:r>
+    </w:p>
+    <w:p>
+      <w:pPr>
+        <w:pStyle w:val="ListParagraph"/>
+        <w:ind w:left="0"/>
+        <w:rPr>
+          <w:sz w:val="32"/>
+          <w:szCs w:val="40"/>
+        </w:rPr>
+      </w:pPr>
+      <w:r>
+        <w:rPr>
+          <w:sz w:val="32"/>
+          <w:szCs w:val="40"/>
+        </w:rPr>
+        <w:t xml:space="preserve">JOIN students ON students.id = </w:t>
+      </w:r>
+      <w:proofErr w:type="spellStart"/>
+      <w:r>
+        <w:rPr>
+          <w:sz w:val="32"/>
+          <w:szCs w:val="40"/>
+        </w:rPr>
+        <w:t>payments.student_id</w:t>
+      </w:r>
       <w:bookmarkStart w:id="0" w:name="_GoBack"/>
       <w:bookmarkEnd w:id="0"/>
-    </w:p>
-    <w:p>
-      <w:pPr>
-        <w:pStyle w:val="ListParagraph"/>
-        <w:rPr>
-          <w:sz w:val="36"/>
-          <w:szCs w:val="40"/>
-        </w:rPr>
-      </w:pPr>
+      <w:proofErr w:type="spellEnd"/>
     </w:p>
     <w:sectPr>
       <w:pgSz w:w="12240" w:h="15840"/>
@@ -4393,6 +5130,345 @@
     </w:lvl>
   </w:abstractNum>
   <w:abstractNum w:abstractNumId="1" w15:restartNumberingAfterBreak="0">
+    <w:nsid w:val="1AAA2A12"/>
+    <w:multiLevelType w:val="hybridMultilevel"/>
+    <w:tmpl w:val="4F3871B0"/>
+    <w:lvl w:ilvl="0" w:tplc="04090001">
+      <w:start w:val="1"/>
+      <w:numFmt w:val="bullet"/>
+      <w:lvlText w:val=""/>
+      <w:lvlJc w:val="left"/>
+      <w:pPr>
+        <w:ind w:left="1440" w:hanging="360"/>
+      </w:pPr>
+      <w:rPr>
+        <w:rFonts w:ascii="Symbol" w:hAnsi="Symbol" w:hint="default"/>
+      </w:rPr>
+    </w:lvl>
+    <w:lvl w:ilvl="1" w:tplc="04090003" w:tentative="1">
+      <w:start w:val="1"/>
+      <w:numFmt w:val="bullet"/>
+      <w:lvlText w:val="o"/>
+      <w:lvlJc w:val="left"/>
+      <w:pPr>
+        <w:ind w:left="2160" w:hanging="360"/>
+      </w:pPr>
+      <w:rPr>
+        <w:rFonts w:ascii="Courier New" w:hAnsi="Courier New" w:cs="Courier New" w:hint="default"/>
+      </w:rPr>
+    </w:lvl>
+    <w:lvl w:ilvl="2" w:tplc="04090005" w:tentative="1">
+      <w:start w:val="1"/>
+      <w:numFmt w:val="bullet"/>
+      <w:lvlText w:val=""/>
+      <w:lvlJc w:val="left"/>
+      <w:pPr>
+        <w:ind w:left="2880" w:hanging="360"/>
+      </w:pPr>
+      <w:rPr>
+        <w:rFonts w:ascii="Wingdings" w:hAnsi="Wingdings" w:hint="default"/>
+      </w:rPr>
+    </w:lvl>
+    <w:lvl w:ilvl="3" w:tplc="04090001" w:tentative="1">
+      <w:start w:val="1"/>
+      <w:numFmt w:val="bullet"/>
+      <w:lvlText w:val=""/>
+      <w:lvlJc w:val="left"/>
+      <w:pPr>
+        <w:ind w:left="3600" w:hanging="360"/>
+      </w:pPr>
+      <w:rPr>
+        <w:rFonts w:ascii="Symbol" w:hAnsi="Symbol" w:hint="default"/>
+      </w:rPr>
+    </w:lvl>
+    <w:lvl w:ilvl="4" w:tplc="04090003" w:tentative="1">
+      <w:start w:val="1"/>
+      <w:numFmt w:val="bullet"/>
+      <w:lvlText w:val="o"/>
+      <w:lvlJc w:val="left"/>
+      <w:pPr>
+        <w:ind w:left="4320" w:hanging="360"/>
+      </w:pPr>
+      <w:rPr>
+        <w:rFonts w:ascii="Courier New" w:hAnsi="Courier New" w:cs="Courier New" w:hint="default"/>
+      </w:rPr>
+    </w:lvl>
+    <w:lvl w:ilvl="5" w:tplc="04090005" w:tentative="1">
+      <w:start w:val="1"/>
+      <w:numFmt w:val="bullet"/>
+      <w:lvlText w:val=""/>
+      <w:lvlJc w:val="left"/>
+      <w:pPr>
+        <w:ind w:left="5040" w:hanging="360"/>
+      </w:pPr>
+      <w:rPr>
+        <w:rFonts w:ascii="Wingdings" w:hAnsi="Wingdings" w:hint="default"/>
+      </w:rPr>
+    </w:lvl>
+    <w:lvl w:ilvl="6" w:tplc="04090001" w:tentative="1">
+      <w:start w:val="1"/>
+      <w:numFmt w:val="bullet"/>
+      <w:lvlText w:val=""/>
+      <w:lvlJc w:val="left"/>
+      <w:pPr>
+        <w:ind w:left="5760" w:hanging="360"/>
+      </w:pPr>
+      <w:rPr>
+        <w:rFonts w:ascii="Symbol" w:hAnsi="Symbol" w:hint="default"/>
+      </w:rPr>
+    </w:lvl>
+    <w:lvl w:ilvl="7" w:tplc="04090003" w:tentative="1">
+      <w:start w:val="1"/>
+      <w:numFmt w:val="bullet"/>
+      <w:lvlText w:val="o"/>
+      <w:lvlJc w:val="left"/>
+      <w:pPr>
+        <w:ind w:left="6480" w:hanging="360"/>
+      </w:pPr>
+      <w:rPr>
+        <w:rFonts w:ascii="Courier New" w:hAnsi="Courier New" w:cs="Courier New" w:hint="default"/>
+      </w:rPr>
+    </w:lvl>
+    <w:lvl w:ilvl="8" w:tplc="04090005" w:tentative="1">
+      <w:start w:val="1"/>
+      <w:numFmt w:val="bullet"/>
+      <w:lvlText w:val=""/>
+      <w:lvlJc w:val="left"/>
+      <w:pPr>
+        <w:ind w:left="7200" w:hanging="360"/>
+      </w:pPr>
+      <w:rPr>
+        <w:rFonts w:ascii="Wingdings" w:hAnsi="Wingdings" w:hint="default"/>
+      </w:rPr>
+    </w:lvl>
+  </w:abstractNum>
+  <w:abstractNum w:abstractNumId="2" w15:restartNumberingAfterBreak="0">
+    <w:nsid w:val="1DDF2403"/>
+    <w:multiLevelType w:val="hybridMultilevel"/>
+    <w:tmpl w:val="854ACEE4"/>
+    <w:lvl w:ilvl="0" w:tplc="04090001">
+      <w:start w:val="1"/>
+      <w:numFmt w:val="bullet"/>
+      <w:lvlText w:val=""/>
+      <w:lvlJc w:val="left"/>
+      <w:pPr>
+        <w:ind w:left="720" w:hanging="360"/>
+      </w:pPr>
+      <w:rPr>
+        <w:rFonts w:ascii="Symbol" w:hAnsi="Symbol" w:hint="default"/>
+      </w:rPr>
+    </w:lvl>
+    <w:lvl w:ilvl="1" w:tplc="04090003" w:tentative="1">
+      <w:start w:val="1"/>
+      <w:numFmt w:val="bullet"/>
+      <w:lvlText w:val="o"/>
+      <w:lvlJc w:val="left"/>
+      <w:pPr>
+        <w:ind w:left="1440" w:hanging="360"/>
+      </w:pPr>
+      <w:rPr>
+        <w:rFonts w:ascii="Courier New" w:hAnsi="Courier New" w:cs="Courier New" w:hint="default"/>
+      </w:rPr>
+    </w:lvl>
+    <w:lvl w:ilvl="2" w:tplc="04090005" w:tentative="1">
+      <w:start w:val="1"/>
+      <w:numFmt w:val="bullet"/>
+      <w:lvlText w:val=""/>
+      <w:lvlJc w:val="left"/>
+      <w:pPr>
+        <w:ind w:left="2160" w:hanging="360"/>
+      </w:pPr>
+      <w:rPr>
+        <w:rFonts w:ascii="Wingdings" w:hAnsi="Wingdings" w:hint="default"/>
+      </w:rPr>
+    </w:lvl>
+    <w:lvl w:ilvl="3" w:tplc="04090001" w:tentative="1">
+      <w:start w:val="1"/>
+      <w:numFmt w:val="bullet"/>
+      <w:lvlText w:val=""/>
+      <w:lvlJc w:val="left"/>
+      <w:pPr>
+        <w:ind w:left="2880" w:hanging="360"/>
+      </w:pPr>
+      <w:rPr>
+        <w:rFonts w:ascii="Symbol" w:hAnsi="Symbol" w:hint="default"/>
+      </w:rPr>
+    </w:lvl>
+    <w:lvl w:ilvl="4" w:tplc="04090003" w:tentative="1">
+      <w:start w:val="1"/>
+      <w:numFmt w:val="bullet"/>
+      <w:lvlText w:val="o"/>
+      <w:lvlJc w:val="left"/>
+      <w:pPr>
+        <w:ind w:left="3600" w:hanging="360"/>
+      </w:pPr>
+      <w:rPr>
+        <w:rFonts w:ascii="Courier New" w:hAnsi="Courier New" w:cs="Courier New" w:hint="default"/>
+      </w:rPr>
+    </w:lvl>
+    <w:lvl w:ilvl="5" w:tplc="04090005" w:tentative="1">
+      <w:start w:val="1"/>
+      <w:numFmt w:val="bullet"/>
+      <w:lvlText w:val=""/>
+      <w:lvlJc w:val="left"/>
+      <w:pPr>
+        <w:ind w:left="4320" w:hanging="360"/>
+      </w:pPr>
+      <w:rPr>
+        <w:rFonts w:ascii="Wingdings" w:hAnsi="Wingdings" w:hint="default"/>
+      </w:rPr>
+    </w:lvl>
+    <w:lvl w:ilvl="6" w:tplc="04090001" w:tentative="1">
+      <w:start w:val="1"/>
+      <w:numFmt w:val="bullet"/>
+      <w:lvlText w:val=""/>
+      <w:lvlJc w:val="left"/>
+      <w:pPr>
+        <w:ind w:left="5040" w:hanging="360"/>
+      </w:pPr>
+      <w:rPr>
+        <w:rFonts w:ascii="Symbol" w:hAnsi="Symbol" w:hint="default"/>
+      </w:rPr>
+    </w:lvl>
+    <w:lvl w:ilvl="7" w:tplc="04090003" w:tentative="1">
+      <w:start w:val="1"/>
+      <w:numFmt w:val="bullet"/>
+      <w:lvlText w:val="o"/>
+      <w:lvlJc w:val="left"/>
+      <w:pPr>
+        <w:ind w:left="5760" w:hanging="360"/>
+      </w:pPr>
+      <w:rPr>
+        <w:rFonts w:ascii="Courier New" w:hAnsi="Courier New" w:cs="Courier New" w:hint="default"/>
+      </w:rPr>
+    </w:lvl>
+    <w:lvl w:ilvl="8" w:tplc="04090005" w:tentative="1">
+      <w:start w:val="1"/>
+      <w:numFmt w:val="bullet"/>
+      <w:lvlText w:val=""/>
+      <w:lvlJc w:val="left"/>
+      <w:pPr>
+        <w:ind w:left="6480" w:hanging="360"/>
+      </w:pPr>
+      <w:rPr>
+        <w:rFonts w:ascii="Wingdings" w:hAnsi="Wingdings" w:hint="default"/>
+      </w:rPr>
+    </w:lvl>
+  </w:abstractNum>
+  <w:abstractNum w:abstractNumId="3" w15:restartNumberingAfterBreak="0">
+    <w:nsid w:val="26496DAE"/>
+    <w:multiLevelType w:val="hybridMultilevel"/>
+    <w:tmpl w:val="F84ADEA8"/>
+    <w:lvl w:ilvl="0" w:tplc="0409000B">
+      <w:start w:val="1"/>
+      <w:numFmt w:val="bullet"/>
+      <w:lvlText w:val=""/>
+      <w:lvlJc w:val="left"/>
+      <w:pPr>
+        <w:ind w:left="720" w:hanging="360"/>
+      </w:pPr>
+      <w:rPr>
+        <w:rFonts w:ascii="Wingdings" w:hAnsi="Wingdings" w:hint="default"/>
+      </w:rPr>
+    </w:lvl>
+    <w:lvl w:ilvl="1" w:tplc="04090003" w:tentative="1">
+      <w:start w:val="1"/>
+      <w:numFmt w:val="bullet"/>
+      <w:lvlText w:val="o"/>
+      <w:lvlJc w:val="left"/>
+      <w:pPr>
+        <w:ind w:left="1440" w:hanging="360"/>
+      </w:pPr>
+      <w:rPr>
+        <w:rFonts w:ascii="Courier New" w:hAnsi="Courier New" w:cs="Courier New" w:hint="default"/>
+      </w:rPr>
+    </w:lvl>
+    <w:lvl w:ilvl="2" w:tplc="04090005" w:tentative="1">
+      <w:start w:val="1"/>
+      <w:numFmt w:val="bullet"/>
+      <w:lvlText w:val=""/>
+      <w:lvlJc w:val="left"/>
+      <w:pPr>
+        <w:ind w:left="2160" w:hanging="360"/>
+      </w:pPr>
+      <w:rPr>
+        <w:rFonts w:ascii="Wingdings" w:hAnsi="Wingdings" w:hint="default"/>
+      </w:rPr>
+    </w:lvl>
+    <w:lvl w:ilvl="3" w:tplc="04090001" w:tentative="1">
+      <w:start w:val="1"/>
+      <w:numFmt w:val="bullet"/>
+      <w:lvlText w:val=""/>
+      <w:lvlJc w:val="left"/>
+      <w:pPr>
+        <w:ind w:left="2880" w:hanging="360"/>
+      </w:pPr>
+      <w:rPr>
+        <w:rFonts w:ascii="Symbol" w:hAnsi="Symbol" w:hint="default"/>
+      </w:rPr>
+    </w:lvl>
+    <w:lvl w:ilvl="4" w:tplc="04090003" w:tentative="1">
+      <w:start w:val="1"/>
+      <w:numFmt w:val="bullet"/>
+      <w:lvlText w:val="o"/>
+      <w:lvlJc w:val="left"/>
+      <w:pPr>
+        <w:ind w:left="3600" w:hanging="360"/>
+      </w:pPr>
+      <w:rPr>
+        <w:rFonts w:ascii="Courier New" w:hAnsi="Courier New" w:cs="Courier New" w:hint="default"/>
+      </w:rPr>
+    </w:lvl>
+    <w:lvl w:ilvl="5" w:tplc="04090005" w:tentative="1">
+      <w:start w:val="1"/>
+      <w:numFmt w:val="bullet"/>
+      <w:lvlText w:val=""/>
+      <w:lvlJc w:val="left"/>
+      <w:pPr>
+        <w:ind w:left="4320" w:hanging="360"/>
+      </w:pPr>
+      <w:rPr>
+        <w:rFonts w:ascii="Wingdings" w:hAnsi="Wingdings" w:hint="default"/>
+      </w:rPr>
+    </w:lvl>
+    <w:lvl w:ilvl="6" w:tplc="04090001" w:tentative="1">
+      <w:start w:val="1"/>
+      <w:numFmt w:val="bullet"/>
+      <w:lvlText w:val=""/>
+      <w:lvlJc w:val="left"/>
+      <w:pPr>
+        <w:ind w:left="5040" w:hanging="360"/>
+      </w:pPr>
+      <w:rPr>
+        <w:rFonts w:ascii="Symbol" w:hAnsi="Symbol" w:hint="default"/>
+      </w:rPr>
+    </w:lvl>
+    <w:lvl w:ilvl="7" w:tplc="04090003" w:tentative="1">
+      <w:start w:val="1"/>
+      <w:numFmt w:val="bullet"/>
+      <w:lvlText w:val="o"/>
+      <w:lvlJc w:val="left"/>
+      <w:pPr>
+        <w:ind w:left="5760" w:hanging="360"/>
+      </w:pPr>
+      <w:rPr>
+        <w:rFonts w:ascii="Courier New" w:hAnsi="Courier New" w:cs="Courier New" w:hint="default"/>
+      </w:rPr>
+    </w:lvl>
+    <w:lvl w:ilvl="8" w:tplc="04090005" w:tentative="1">
+      <w:start w:val="1"/>
+      <w:numFmt w:val="bullet"/>
+      <w:lvlText w:val=""/>
+      <w:lvlJc w:val="left"/>
+      <w:pPr>
+        <w:ind w:left="6480" w:hanging="360"/>
+      </w:pPr>
+      <w:rPr>
+        <w:rFonts w:ascii="Wingdings" w:hAnsi="Wingdings" w:hint="default"/>
+      </w:rPr>
+    </w:lvl>
+  </w:abstractNum>
+  <w:abstractNum w:abstractNumId="4" w15:restartNumberingAfterBreak="0">
     <w:nsid w:val="2D054927"/>
     <w:multiLevelType w:val="hybridMultilevel"/>
     <w:tmpl w:val="1EE247BC"/>
@@ -4505,7 +5581,7 @@
       </w:rPr>
     </w:lvl>
   </w:abstractNum>
-  <w:abstractNum w:abstractNumId="2" w15:restartNumberingAfterBreak="0">
+  <w:abstractNum w:abstractNumId="5" w15:restartNumberingAfterBreak="0">
     <w:nsid w:val="535946A6"/>
     <w:multiLevelType w:val="hybridMultilevel"/>
     <w:tmpl w:val="0C185EA4"/>
@@ -4618,7 +5694,7 @@
       </w:rPr>
     </w:lvl>
   </w:abstractNum>
-  <w:abstractNum w:abstractNumId="3" w15:restartNumberingAfterBreak="0">
+  <w:abstractNum w:abstractNumId="6" w15:restartNumberingAfterBreak="0">
     <w:nsid w:val="5566009E"/>
     <w:multiLevelType w:val="hybridMultilevel"/>
     <w:tmpl w:val="93FA576C"/>
@@ -4731,7 +5807,7 @@
       </w:rPr>
     </w:lvl>
   </w:abstractNum>
-  <w:abstractNum w:abstractNumId="4" w15:restartNumberingAfterBreak="0">
+  <w:abstractNum w:abstractNumId="7" w15:restartNumberingAfterBreak="0">
     <w:nsid w:val="57965E51"/>
     <w:multiLevelType w:val="hybridMultilevel"/>
     <w:tmpl w:val="4BF46204"/>
@@ -4844,7 +5920,7 @@
       </w:rPr>
     </w:lvl>
   </w:abstractNum>
-  <w:abstractNum w:abstractNumId="5" w15:restartNumberingAfterBreak="0">
+  <w:abstractNum w:abstractNumId="8" w15:restartNumberingAfterBreak="0">
     <w:nsid w:val="5CD476B9"/>
     <w:multiLevelType w:val="hybridMultilevel"/>
     <w:tmpl w:val="AC7A63EA"/>
@@ -4930,7 +6006,93 @@
       </w:pPr>
     </w:lvl>
   </w:abstractNum>
-  <w:abstractNum w:abstractNumId="6" w15:restartNumberingAfterBreak="0">
+  <w:abstractNum w:abstractNumId="9" w15:restartNumberingAfterBreak="0">
+    <w:nsid w:val="661D35E3"/>
+    <w:multiLevelType w:val="hybridMultilevel"/>
+    <w:tmpl w:val="E8EA1E22"/>
+    <w:lvl w:ilvl="0" w:tplc="0409000F">
+      <w:start w:val="1"/>
+      <w:numFmt w:val="decimal"/>
+      <w:lvlText w:val="%1."/>
+      <w:lvlJc w:val="left"/>
+      <w:pPr>
+        <w:ind w:left="1440" w:hanging="360"/>
+      </w:pPr>
+    </w:lvl>
+    <w:lvl w:ilvl="1" w:tplc="04090019" w:tentative="1">
+      <w:start w:val="1"/>
+      <w:numFmt w:val="lowerLetter"/>
+      <w:lvlText w:val="%2."/>
+      <w:lvlJc w:val="left"/>
+      <w:pPr>
+        <w:ind w:left="2160" w:hanging="360"/>
+      </w:pPr>
+    </w:lvl>
+    <w:lvl w:ilvl="2" w:tplc="0409001B" w:tentative="1">
+      <w:start w:val="1"/>
+      <w:numFmt w:val="lowerRoman"/>
+      <w:lvlText w:val="%3."/>
+      <w:lvlJc w:val="right"/>
+      <w:pPr>
+        <w:ind w:left="2880" w:hanging="180"/>
+      </w:pPr>
+    </w:lvl>
+    <w:lvl w:ilvl="3" w:tplc="0409000F" w:tentative="1">
+      <w:start w:val="1"/>
+      <w:numFmt w:val="decimal"/>
+      <w:lvlText w:val="%4."/>
+      <w:lvlJc w:val="left"/>
+      <w:pPr>
+        <w:ind w:left="3600" w:hanging="360"/>
+      </w:pPr>
+    </w:lvl>
+    <w:lvl w:ilvl="4" w:tplc="04090019" w:tentative="1">
+      <w:start w:val="1"/>
+      <w:numFmt w:val="lowerLetter"/>
+      <w:lvlText w:val="%5."/>
+      <w:lvlJc w:val="left"/>
+      <w:pPr>
+        <w:ind w:left="4320" w:hanging="360"/>
+      </w:pPr>
+    </w:lvl>
+    <w:lvl w:ilvl="5" w:tplc="0409001B" w:tentative="1">
+      <w:start w:val="1"/>
+      <w:numFmt w:val="lowerRoman"/>
+      <w:lvlText w:val="%6."/>
+      <w:lvlJc w:val="right"/>
+      <w:pPr>
+        <w:ind w:left="5040" w:hanging="180"/>
+      </w:pPr>
+    </w:lvl>
+    <w:lvl w:ilvl="6" w:tplc="0409000F" w:tentative="1">
+      <w:start w:val="1"/>
+      <w:numFmt w:val="decimal"/>
+      <w:lvlText w:val="%7."/>
+      <w:lvlJc w:val="left"/>
+      <w:pPr>
+        <w:ind w:left="5760" w:hanging="360"/>
+      </w:pPr>
+    </w:lvl>
+    <w:lvl w:ilvl="7" w:tplc="04090019" w:tentative="1">
+      <w:start w:val="1"/>
+      <w:numFmt w:val="lowerLetter"/>
+      <w:lvlText w:val="%8."/>
+      <w:lvlJc w:val="left"/>
+      <w:pPr>
+        <w:ind w:left="6480" w:hanging="360"/>
+      </w:pPr>
+    </w:lvl>
+    <w:lvl w:ilvl="8" w:tplc="0409001B" w:tentative="1">
+      <w:start w:val="1"/>
+      <w:numFmt w:val="lowerRoman"/>
+      <w:lvlText w:val="%9."/>
+      <w:lvlJc w:val="right"/>
+      <w:pPr>
+        <w:ind w:left="7200" w:hanging="180"/>
+      </w:pPr>
+    </w:lvl>
+  </w:abstractNum>
+  <w:abstractNum w:abstractNumId="10" w15:restartNumberingAfterBreak="0">
     <w:nsid w:val="67C420EB"/>
     <w:multiLevelType w:val="hybridMultilevel"/>
     <w:tmpl w:val="44C49814"/>
@@ -5043,25 +6205,37 @@
     </w:lvl>
   </w:abstractNum>
   <w:num w:numId="1">
-    <w:abstractNumId w:val="3"/>
+    <w:abstractNumId w:val="6"/>
   </w:num>
   <w:num w:numId="2">
-    <w:abstractNumId w:val="6"/>
+    <w:abstractNumId w:val="10"/>
   </w:num>
   <w:num w:numId="3">
-    <w:abstractNumId w:val="4"/>
+    <w:abstractNumId w:val="7"/>
   </w:num>
   <w:num w:numId="4">
-    <w:abstractNumId w:val="5"/>
+    <w:abstractNumId w:val="8"/>
   </w:num>
   <w:num w:numId="5">
     <w:abstractNumId w:val="0"/>
   </w:num>
   <w:num w:numId="6">
+    <w:abstractNumId w:val="5"/>
+  </w:num>
+  <w:num w:numId="7">
+    <w:abstractNumId w:val="4"/>
+  </w:num>
+  <w:num w:numId="8">
+    <w:abstractNumId w:val="1"/>
+  </w:num>
+  <w:num w:numId="9">
     <w:abstractNumId w:val="2"/>
   </w:num>
-  <w:num w:numId="7">
-    <w:abstractNumId w:val="1"/>
+  <w:num w:numId="10">
+    <w:abstractNumId w:val="9"/>
+  </w:num>
+  <w:num w:numId="11">
+    <w:abstractNumId w:val="3"/>
   </w:num>
 </w:numbering>
 </file>

</xml_diff>